<commit_message>
yvonne's correction on Chapter 2
</commit_message>
<xml_diff>
--- a/Thesis_Yvonne_w_mynotes.docx
+++ b/Thesis_Yvonne_w_mynotes.docx
@@ -397,12 +397,7 @@
         <w:t xml:space="preserve"> </w:t>
       </w:r>
       <w:r>
-        <w:t>the respondent’s emails to extract the answers that you seek fo</w:t>
-      </w:r>
-      <w:bookmarkStart w:id="0" w:name="_GoBack"/>
-      <w:bookmarkEnd w:id="0"/>
-      <w:r>
-        <w:t>r. As a result, researchers tend to use online or software tools to send out generic emails to recipients with a non-adequate personalization, which is known as one of the important factor to increase response rates (</w:t>
+        <w:t>the respondent’s emails to extract the answers that you seek for. As a result, researchers tend to use online or software tools to send out generic emails to recipients with a non-adequate personalization, which is known as one of the important factor to increase response rates (</w:t>
       </w:r>
       <w:proofErr w:type="spellStart"/>
       <w:r>
@@ -4154,6 +4149,76 @@
     </w:p>
     <w:p/>
     <w:p>
+      <w:pPr>
+        <w:rPr>
+          <w:color w:val="0000FF"/>
+        </w:rPr>
+      </w:pPr>
+      <w:r>
+        <w:rPr>
+          <w:color w:val="0000FF"/>
+        </w:rPr>
+        <w:t>Another outcome regarding using multiple email addresses in "To" field resulted concerns from respo</w:t>
+      </w:r>
+      <w:bookmarkStart w:id="0" w:name="_GoBack"/>
+      <w:bookmarkEnd w:id="0"/>
+      <w:r>
+        <w:rPr>
+          <w:color w:val="0000FF"/>
+        </w:rPr>
+        <w:t xml:space="preserve">ndents in the study of </w:t>
+      </w:r>
+      <w:proofErr w:type="spellStart"/>
+      <w:r>
+        <w:rPr>
+          <w:color w:val="0000FF"/>
+        </w:rPr>
+        <w:t>Selm</w:t>
+      </w:r>
+      <w:proofErr w:type="spellEnd"/>
+      <w:r>
+        <w:rPr>
+          <w:color w:val="0000FF"/>
+        </w:rPr>
+        <w:t xml:space="preserve"> and Jankowski (2006). An introductory email including a link to a web-based questionnaire was sent to recipients to explore the opinions of elderly Internet users about an electronic political debate. One of the respondents remarked his concerns regarding the confidentiality when the header of the email contained all the email addresses of the other respondents explicitly. His reaction was quoted in the study as in listing 2.1.</w:t>
+      </w:r>
+    </w:p>
+    <w:p>
+      <w:pPr>
+        <w:rPr>
+          <w:color w:val="0000FF"/>
+        </w:rPr>
+      </w:pPr>
+    </w:p>
+    <w:p>
+      <w:pPr>
+        <w:rPr>
+          <w:color w:val="0000FF"/>
+        </w:rPr>
+      </w:pPr>
+      <w:r>
+        <w:rPr>
+          <w:color w:val="0000FF"/>
+        </w:rPr>
+        <w:t xml:space="preserve">Even though, the authors entitled that person as "skeptical" and his reaction as a "vivid skepticism", today it is one of the biggest concerns regarding email confidentiality, and it might result embarrassing situations from the research or the business perspective. A very recent email message (See listing 2.2 for the excerpt) dropped in my email inbox </w:t>
+      </w:r>
+      <w:proofErr w:type="gramStart"/>
+      <w:r>
+        <w:rPr>
+          <w:color w:val="0000FF"/>
+        </w:rPr>
+        <w:t>verify</w:t>
+      </w:r>
+      <w:proofErr w:type="gramEnd"/>
+      <w:r>
+        <w:rPr>
+          <w:color w:val="0000FF"/>
+        </w:rPr>
+        <w:t xml:space="preserve"> the importance of confidentiality.</w:t>
+      </w:r>
+    </w:p>
+    <w:p/>
+    <w:p>
       <w:r>
         <w:t xml:space="preserve">In </w:t>
       </w:r>
@@ -4206,7 +4271,11 @@
         <w:t xml:space="preserve"> </w:t>
       </w:r>
       <w:r>
-        <w:t>In the non-personalized group, the salutation of "Dear student" was used, while in the</w:t>
+        <w:t xml:space="preserve">In the non-personalized group, the salutation of "Dear student" </w:t>
+      </w:r>
+      <w:r>
+        <w:lastRenderedPageBreak/>
+        <w:t>was used, while in the</w:t>
       </w:r>
       <w:r>
         <w:t xml:space="preserve"> </w:t>
@@ -4320,262 +4389,347 @@
         <w:t xml:space="preserve"> </w:t>
       </w:r>
       <w:r>
-        <w:t xml:space="preserve">a neutral power saying that </w:t>
-      </w:r>
-      <w:r>
+        <w:t>a neutral power saying that "From &lt;name&gt; (Strategy, Planning, and Partnerships),</w:t>
+      </w:r>
+      <w:r>
+        <w:t xml:space="preserve"> </w:t>
+      </w:r>
+      <w:r>
+        <w:t>The Open University" and a high power "From Professor &lt;name&gt;, Pro-vice chancellor</w:t>
+      </w:r>
+      <w:r>
+        <w:t xml:space="preserve"> </w:t>
+      </w:r>
+      <w:r>
+        <w:t>(Strategy, Planning, and Partnerships), The Open University". The results showed that</w:t>
+      </w:r>
+      <w:r>
+        <w:t xml:space="preserve"> </w:t>
+      </w:r>
+      <w:r>
+        <w:t>the highest response rate was achieved when a personalized invitation came from a high</w:t>
+      </w:r>
+      <w:r>
+        <w:t xml:space="preserve"> </w:t>
+      </w:r>
+      <w:r>
+        <w:t>power source and lowest when an impersonal one came from a neutral power source</w:t>
+      </w:r>
+      <w:r>
+        <w:t xml:space="preserve"> </w:t>
+      </w:r>
+      <w:r>
+        <w:t>(See table 2.2). The possible reason for this was stated as personalized salutations increase</w:t>
+      </w:r>
+      <w:r>
+        <w:t xml:space="preserve"> </w:t>
+      </w:r>
+      <w:r>
+        <w:t xml:space="preserve">people’s sense of </w:t>
+      </w:r>
+      <w:proofErr w:type="spellStart"/>
+      <w:r>
+        <w:t>identifiability</w:t>
+      </w:r>
+      <w:proofErr w:type="spellEnd"/>
+      <w:r>
+        <w:t>, and its combination with a high power audience</w:t>
+      </w:r>
+      <w:r>
+        <w:t xml:space="preserve"> </w:t>
+      </w:r>
+      <w:r>
+        <w:t>increase socially desirable, strategic behavior (</w:t>
+      </w:r>
+      <w:proofErr w:type="spellStart"/>
+      <w:r>
+        <w:t>Joinson</w:t>
+      </w:r>
+      <w:proofErr w:type="spellEnd"/>
+      <w:r>
+        <w:t xml:space="preserve"> and </w:t>
+      </w:r>
+      <w:proofErr w:type="spellStart"/>
+      <w:r>
+        <w:t>Reips</w:t>
+      </w:r>
+      <w:proofErr w:type="spellEnd"/>
+      <w:r>
+        <w:t>, 2007).</w:t>
+      </w:r>
+    </w:p>
+    <w:p/>
+    <w:p>
+      <w:r>
+        <w:t xml:space="preserve">As aforementioned studies </w:t>
+      </w:r>
+      <w:r>
+        <w:rPr>
+          <w:color w:val="FF0000"/>
+        </w:rPr>
+        <w:t>show</w:t>
+      </w:r>
+      <w:r>
+        <w:rPr>
+          <w:color w:val="FF0000"/>
+        </w:rPr>
+        <w:t xml:space="preserve"> different </w:t>
+      </w:r>
+      <w:r>
+        <w:t>forms of personalization increase the</w:t>
+      </w:r>
+      <w:r>
+        <w:t xml:space="preserve"> </w:t>
+      </w:r>
+      <w:r>
+        <w:t>response rates in email communication. However, it has become very easy to add personalized</w:t>
+      </w:r>
+      <w:r>
+        <w:t xml:space="preserve"> </w:t>
+      </w:r>
+      <w:r>
+        <w:t>information in</w:t>
+      </w:r>
+      <w:r>
+        <w:t xml:space="preserve">to email thanks to the </w:t>
+      </w:r>
+      <w:r>
+        <w:rPr>
+          <w:color w:val="FF0000"/>
+        </w:rPr>
+        <w:t>software</w:t>
+      </w:r>
+      <w:r>
+        <w:t xml:space="preserve">. </w:t>
+      </w:r>
+      <w:proofErr w:type="spellStart"/>
+      <w:r>
+        <w:t>Dillman</w:t>
+      </w:r>
+      <w:proofErr w:type="spellEnd"/>
+      <w:r>
+        <w:t>, et al. (2009) stated</w:t>
+      </w:r>
+      <w:r>
+        <w:t xml:space="preserve"> </w:t>
+      </w:r>
+      <w:r>
+        <w:t>that over-personalization using software tools might easily result impersonal messages,</w:t>
+      </w:r>
+      <w:r>
+        <w:t xml:space="preserve"> </w:t>
+      </w:r>
+      <w:r>
+        <w:t>and gave an example (</w:t>
+      </w:r>
+      <w:proofErr w:type="spellStart"/>
+      <w:r>
+        <w:t>Dillman</w:t>
+      </w:r>
+      <w:proofErr w:type="spellEnd"/>
+      <w:r>
+        <w:t xml:space="preserve">, 2009, page 237-238): "Dear Don </w:t>
+      </w:r>
+      <w:proofErr w:type="spellStart"/>
+      <w:r>
+        <w:t>Dillman</w:t>
+      </w:r>
+      <w:proofErr w:type="spellEnd"/>
+      <w:r>
+        <w:t>, I am writing</w:t>
+      </w:r>
+      <w:r>
+        <w:t xml:space="preserve"> </w:t>
+      </w:r>
+      <w:r>
+        <w:t xml:space="preserve">to inform you and your wife </w:t>
+      </w:r>
+      <w:proofErr w:type="spellStart"/>
+      <w:r>
+        <w:t>Joye</w:t>
+      </w:r>
+      <w:proofErr w:type="spellEnd"/>
+      <w:r>
+        <w:t xml:space="preserve"> that the XYZ Company has created a new dog food</w:t>
+      </w:r>
+      <w:r>
+        <w:t xml:space="preserve"> </w:t>
+      </w:r>
+      <w:r>
+        <w:t xml:space="preserve">that we are sure your Boston Terrier, </w:t>
+      </w:r>
+      <w:proofErr w:type="spellStart"/>
+      <w:r>
+        <w:t>Crickett</w:t>
+      </w:r>
+      <w:proofErr w:type="spellEnd"/>
+      <w:r>
+        <w:t>, will find to be very tasty. We would like to</w:t>
+      </w:r>
+      <w:r>
+        <w:t xml:space="preserve"> </w:t>
+      </w:r>
+      <w:r>
+        <w:t>send a free sample to your home in Pullman,</w:t>
+      </w:r>
+      <w:r>
+        <w:t xml:space="preserve"> </w:t>
+      </w:r>
+      <w:r>
+        <w:t>Washington." In this message, there is overwhelmed</w:t>
+      </w:r>
+      <w:r>
+        <w:t xml:space="preserve"> </w:t>
+      </w:r>
+      <w:r>
+        <w:t>personalization with the usage of person’s wife, their dog’s type and name,</w:t>
+      </w:r>
+      <w:r>
+        <w:t xml:space="preserve"> </w:t>
+      </w:r>
+      <w:r>
+        <w:t>and their home address. Moreover, experienced email users can identify if a message</w:t>
+      </w:r>
+      <w:r>
+        <w:t xml:space="preserve"> </w:t>
+      </w:r>
+      <w:r>
+        <w:t>is written by a person or computer generated by looking appearance of one’s name in</w:t>
+      </w:r>
+      <w:r>
+        <w:t xml:space="preserve"> </w:t>
+      </w:r>
+      <w:r>
+        <w:t>certain locations, and similar patterns for other information (</w:t>
+      </w:r>
+      <w:proofErr w:type="spellStart"/>
+      <w:r>
+        <w:t>Dillman</w:t>
+      </w:r>
+      <w:proofErr w:type="spellEnd"/>
+      <w:r>
+        <w:t>, 2009, page 272).</w:t>
+      </w:r>
+      <w:r>
+        <w:t xml:space="preserve"> </w:t>
+      </w:r>
+      <w:r>
+        <w:t>Therefore, it becomes difficult to have a correct amount and tone of personalization. The more daily interaction with digital devices will make the true authentic personalization</w:t>
+      </w:r>
+      <w:r>
+        <w:t xml:space="preserve"> </w:t>
+      </w:r>
+      <w:proofErr w:type="gramStart"/>
+      <w:r>
+        <w:rPr>
+          <w:color w:val="FF0000"/>
+        </w:rPr>
+        <w:t>rarer</w:t>
+      </w:r>
+      <w:r>
+        <w:t>,</w:t>
+      </w:r>
+      <w:proofErr w:type="gramEnd"/>
+      <w:r>
+        <w:t xml:space="preserve"> hence achieving it will make it more important and effective (</w:t>
+      </w:r>
+      <w:proofErr w:type="spellStart"/>
+      <w:r>
+        <w:t>Dillman</w:t>
+      </w:r>
+      <w:proofErr w:type="spellEnd"/>
+      <w:r>
+        <w:t>, 2009,</w:t>
+      </w:r>
+      <w:r>
+        <w:t xml:space="preserve"> </w:t>
+      </w:r>
+      <w:r>
+        <w:t>page 238).</w:t>
+      </w:r>
+    </w:p>
+    <w:p/>
+    <w:p>
+      <w:pPr>
+        <w:widowControl w:val="0"/>
+        <w:autoSpaceDE w:val="0"/>
+        <w:autoSpaceDN w:val="0"/>
+        <w:adjustRightInd w:val="0"/>
+        <w:rPr>
+          <w:rFonts w:ascii="Times New Roman" w:hAnsi="Times New Roman" w:cs="Times New Roman"/>
+          <w:color w:val="0000FF"/>
+          <w:sz w:val="29"/>
+          <w:szCs w:val="29"/>
+        </w:rPr>
+      </w:pPr>
+      <w:r>
+        <w:rPr>
+          <w:rFonts w:ascii="Times New Roman" w:hAnsi="Times New Roman" w:cs="Times New Roman"/>
+          <w:color w:val="0000FF"/>
+          <w:sz w:val="29"/>
+          <w:szCs w:val="29"/>
+        </w:rPr>
+        <w:t xml:space="preserve">2.4 </w:t>
+      </w:r>
+      <w:proofErr w:type="spellStart"/>
+      <w:r>
+        <w:rPr>
+          <w:rFonts w:ascii="Times New Roman" w:hAnsi="Times New Roman" w:cs="Times New Roman"/>
+          <w:color w:val="0000FF"/>
+          <w:sz w:val="29"/>
+          <w:szCs w:val="29"/>
+        </w:rPr>
+        <w:t>Conculusion</w:t>
+      </w:r>
+      <w:proofErr w:type="spellEnd"/>
+    </w:p>
+    <w:p>
+      <w:pPr>
+        <w:rPr>
+          <w:b/>
+          <w:color w:val="0000FF"/>
+        </w:rPr>
+      </w:pPr>
+      <w:r>
+        <w:rPr>
+          <w:color w:val="0000FF"/>
+        </w:rPr>
+        <w:t>In conclusion, researchers conducted many studies regarding mail surveys as a data collection method, which has been more than any other survey methods (</w:t>
+      </w:r>
+      <w:proofErr w:type="spellStart"/>
+      <w:r>
+        <w:rPr>
+          <w:color w:val="0000FF"/>
+        </w:rPr>
+        <w:t>Dillman</w:t>
+      </w:r>
+      <w:proofErr w:type="spellEnd"/>
+      <w:r>
+        <w:rPr>
+          <w:color w:val="0000FF"/>
+        </w:rPr>
+        <w:t xml:space="preserve">, 1991).  Some of those studies tried to answer the question of nonresponse error, which has been considered one a major problem comparing with other survey errors as discussed in section 2.1.2. According to those mail </w:t>
+      </w:r>
+      <w:r>
+        <w:rPr>
+          <w:color w:val="0000FF"/>
+        </w:rPr>
         <w:lastRenderedPageBreak/>
-        <w:t>"From &lt;name&gt; (Strategy, Planning, and Partnerships),</w:t>
-      </w:r>
-      <w:r>
-        <w:t xml:space="preserve"> </w:t>
-      </w:r>
-      <w:r>
-        <w:t>The Open University" and a high power "From Professor &lt;name&gt;, Pro-vice chancellor</w:t>
-      </w:r>
-      <w:r>
-        <w:t xml:space="preserve"> </w:t>
-      </w:r>
-      <w:r>
-        <w:t>(Strategy, Planning, and Partnerships), The Open University". The results showed that</w:t>
-      </w:r>
-      <w:r>
-        <w:t xml:space="preserve"> </w:t>
-      </w:r>
-      <w:r>
-        <w:t>the highest response rate was achieved when a personalized invitation came from a high</w:t>
-      </w:r>
-      <w:r>
-        <w:t xml:space="preserve"> </w:t>
-      </w:r>
-      <w:r>
-        <w:t>power source and lowest when an impersonal one came from a neutral power source</w:t>
-      </w:r>
-      <w:r>
-        <w:t xml:space="preserve"> </w:t>
-      </w:r>
-      <w:r>
-        <w:t>(See table 2.2). The possible reason for this was stated as personalized salutations increase</w:t>
-      </w:r>
-      <w:r>
-        <w:t xml:space="preserve"> </w:t>
-      </w:r>
-      <w:r>
-        <w:t xml:space="preserve">people’s sense of </w:t>
-      </w:r>
-      <w:proofErr w:type="spellStart"/>
-      <w:r>
-        <w:t>identifiability</w:t>
-      </w:r>
-      <w:proofErr w:type="spellEnd"/>
-      <w:r>
-        <w:t>, and its combination with a high power audience</w:t>
-      </w:r>
-      <w:r>
-        <w:t xml:space="preserve"> </w:t>
-      </w:r>
-      <w:r>
-        <w:t>increase socially desirable, strategic behavior (</w:t>
-      </w:r>
-      <w:proofErr w:type="spellStart"/>
-      <w:r>
-        <w:t>Joinson</w:t>
-      </w:r>
-      <w:proofErr w:type="spellEnd"/>
-      <w:r>
-        <w:t xml:space="preserve"> and </w:t>
-      </w:r>
-      <w:proofErr w:type="spellStart"/>
-      <w:r>
-        <w:t>Reips</w:t>
-      </w:r>
-      <w:proofErr w:type="spellEnd"/>
-      <w:r>
-        <w:t>, 2007).</w:t>
-      </w:r>
-    </w:p>
-    <w:p/>
-    <w:p>
-      <w:r>
-        <w:t xml:space="preserve">As aforementioned studies </w:t>
-      </w:r>
-      <w:r>
-        <w:rPr>
-          <w:color w:val="FF0000"/>
-        </w:rPr>
-        <w:t>show</w:t>
-      </w:r>
-      <w:r>
-        <w:rPr>
-          <w:color w:val="FF0000"/>
-        </w:rPr>
-        <w:t xml:space="preserve"> different </w:t>
-      </w:r>
-      <w:r>
-        <w:t>forms of personalization increase the</w:t>
-      </w:r>
-      <w:r>
-        <w:t xml:space="preserve"> </w:t>
-      </w:r>
-      <w:r>
-        <w:t>response rates in email communication. However, it has become very easy to add personalized</w:t>
-      </w:r>
-      <w:r>
-        <w:t xml:space="preserve"> </w:t>
-      </w:r>
-      <w:r>
-        <w:t>information in</w:t>
-      </w:r>
-      <w:r>
-        <w:t xml:space="preserve">to email thanks to the </w:t>
-      </w:r>
-      <w:r>
-        <w:rPr>
-          <w:color w:val="FF0000"/>
-        </w:rPr>
-        <w:t>software</w:t>
-      </w:r>
-      <w:r>
-        <w:t xml:space="preserve">. </w:t>
-      </w:r>
-      <w:proofErr w:type="spellStart"/>
-      <w:r>
-        <w:t>Dillman</w:t>
-      </w:r>
-      <w:proofErr w:type="spellEnd"/>
-      <w:r>
-        <w:t>, et al. (2009) stated</w:t>
-      </w:r>
-      <w:r>
-        <w:t xml:space="preserve"> </w:t>
-      </w:r>
-      <w:r>
-        <w:t>that over-personalization using software tools might easily result impersonal messages,</w:t>
-      </w:r>
-      <w:r>
-        <w:t xml:space="preserve"> </w:t>
-      </w:r>
-      <w:r>
-        <w:t>and gave an example (</w:t>
-      </w:r>
-      <w:proofErr w:type="spellStart"/>
-      <w:r>
-        <w:t>Dillman</w:t>
-      </w:r>
-      <w:proofErr w:type="spellEnd"/>
-      <w:r>
-        <w:t xml:space="preserve">, 2009, page 237-238): "Dear Don </w:t>
-      </w:r>
-      <w:proofErr w:type="spellStart"/>
-      <w:r>
-        <w:t>Dillman</w:t>
-      </w:r>
-      <w:proofErr w:type="spellEnd"/>
-      <w:r>
-        <w:t>, I am writing</w:t>
-      </w:r>
-      <w:r>
-        <w:t xml:space="preserve"> </w:t>
-      </w:r>
-      <w:r>
-        <w:t xml:space="preserve">to inform you and your wife </w:t>
-      </w:r>
-      <w:proofErr w:type="spellStart"/>
-      <w:r>
-        <w:t>Joye</w:t>
-      </w:r>
-      <w:proofErr w:type="spellEnd"/>
-      <w:r>
-        <w:t xml:space="preserve"> that the XYZ Company has created a new dog food</w:t>
-      </w:r>
-      <w:r>
-        <w:t xml:space="preserve"> </w:t>
-      </w:r>
-      <w:r>
-        <w:t xml:space="preserve">that we are sure your Boston Terrier, </w:t>
-      </w:r>
-      <w:proofErr w:type="spellStart"/>
-      <w:r>
-        <w:t>Crickett</w:t>
-      </w:r>
-      <w:proofErr w:type="spellEnd"/>
-      <w:r>
-        <w:t>, will find to be very tasty. We would like to</w:t>
-      </w:r>
-      <w:r>
-        <w:t xml:space="preserve"> </w:t>
-      </w:r>
-      <w:r>
-        <w:t>send a free sample to your home in Pullman,</w:t>
-      </w:r>
-      <w:r>
-        <w:t xml:space="preserve"> </w:t>
-      </w:r>
-      <w:r>
-        <w:t>Washington." In this message, there is overwhelmed</w:t>
-      </w:r>
-      <w:r>
-        <w:t xml:space="preserve"> </w:t>
-      </w:r>
-      <w:r>
-        <w:t>personalization with the usage of person’s wife, their dog’s type and name,</w:t>
-      </w:r>
-      <w:r>
-        <w:t xml:space="preserve"> </w:t>
-      </w:r>
-      <w:r>
-        <w:t>and their home address. Moreover, experienced email users can identify if a message</w:t>
-      </w:r>
-      <w:r>
-        <w:t xml:space="preserve"> </w:t>
-      </w:r>
-      <w:r>
-        <w:t>is written by a person or computer generated by looking appearance of one’s name in</w:t>
-      </w:r>
-      <w:r>
-        <w:t xml:space="preserve"> </w:t>
-      </w:r>
-      <w:r>
-        <w:t>certain locations, and similar patterns for other information (</w:t>
-      </w:r>
-      <w:proofErr w:type="spellStart"/>
-      <w:r>
-        <w:t>Dillman</w:t>
-      </w:r>
-      <w:proofErr w:type="spellEnd"/>
-      <w:r>
-        <w:t>, 2009, page 272).</w:t>
-      </w:r>
-      <w:r>
-        <w:t xml:space="preserve"> </w:t>
-      </w:r>
-      <w:r>
-        <w:t>Therefore, it becomes difficult to have a correct amount and tone of personalization. The more daily interaction with digital devices will make the true authentic personalization</w:t>
-      </w:r>
-      <w:r>
-        <w:t xml:space="preserve"> </w:t>
-      </w:r>
-      <w:r>
-        <w:rPr>
-          <w:color w:val="FF0000"/>
-        </w:rPr>
-        <w:t>rarer</w:t>
-      </w:r>
-      <w:r>
-        <w:t>, hence achieving it will make it more important and effective (</w:t>
-      </w:r>
-      <w:proofErr w:type="spellStart"/>
-      <w:r>
-        <w:t>Dillman</w:t>
-      </w:r>
-      <w:proofErr w:type="spellEnd"/>
-      <w:r>
-        <w:t>, 2009,</w:t>
-      </w:r>
-      <w:r>
-        <w:t xml:space="preserve"> </w:t>
-      </w:r>
-      <w:r>
-        <w:t>page 238).</w:t>
+        <w:t>survey studies, personalization has been addressed as an important factor to increase the response rates by many researchers in addition to other influences affecting response rates as identified in section 2.2. With the advance of world-wide internet usage, researchers has been started to consider email as a data collection method, because of its cost and speed benefits comparing with other data collection methods as discussed in section 2.1.1. However, some studies showed that response rates on email surveys are lower than regular mail surveys despite to its advantages; in addition, it may pose a burden to researchers during the collation of responses since email communication do not emphasize on any structure like in web forms or even respondents may come up with additional clarifying questions (</w:t>
+      </w:r>
+      <w:proofErr w:type="spellStart"/>
+      <w:r>
+        <w:rPr>
+          <w:color w:val="0000FF"/>
+        </w:rPr>
+        <w:t>Selm</w:t>
+      </w:r>
+      <w:proofErr w:type="spellEnd"/>
+      <w:r>
+        <w:rPr>
+          <w:color w:val="0000FF"/>
+        </w:rPr>
+        <w:t xml:space="preserve"> and Jankowski, 2006). Therefore, even the technology for email is different from mail surveying methods, researchers considered the response rate influences of mail surveys for email since the communication itself is the same. In section 2.3, several studies applying different type of personalization is mentioned. Some of those studies modified the header of the emails to study the diffusion of responsibility, other studies change the salutations and signatures of the emails, which resulted increase on response rates in emails. On the other hand, those studies did not consider the increased awareness of recipients to the possibility of computerized personalization techniques, which results over-personalized emails. As well as, none of the studies has taken the attention to the personal efforts of researcher while extracting information from respondents’ answers. This thesis will try to focus on those shortcomings on those studies as well, and provide a candidate solution to overcome those issues.</w:t>
       </w:r>
     </w:p>
     <w:sectPr>

</xml_diff>